<commit_message>
Add CDP Subsystem, System and Production phase
</commit_message>
<xml_diff>
--- a/DevOps/doc/Jenkins for Noobs.docx
+++ b/DevOps/doc/Jenkins for Noobs.docx
@@ -498,6 +498,7 @@
         </w:rPr>
         <w:t xml:space="preserve">Download </w:t>
       </w:r>
+      <w:proofErr w:type="spellStart"/>
       <w:r>
         <w:rPr>
           <w:rFonts w:ascii="Avenir Next LT Pro Light" w:hAnsi="Avenir Next LT Pro Light"/>
@@ -514,7 +515,17 @@
           <w:sz w:val="24"/>
           <w:szCs w:val="24"/>
         </w:rPr>
-        <w:t xml:space="preserve">enkins.war </w:t>
+        <w:t>enkins.war</w:t>
+      </w:r>
+      <w:proofErr w:type="spellEnd"/>
+      <w:r>
+        <w:rPr>
+          <w:rFonts w:ascii="Avenir Next LT Pro Light" w:hAnsi="Avenir Next LT Pro Light"/>
+          <w:color w:val="FF0000"/>
+          <w:sz w:val="24"/>
+          <w:szCs w:val="24"/>
+        </w:rPr>
+        <w:t xml:space="preserve"> </w:t>
       </w:r>
       <w:r>
         <w:rPr>
@@ -551,8 +562,9 @@
           <w:sz w:val="24"/>
           <w:szCs w:val="24"/>
         </w:rPr>
-        <w:t xml:space="preserve">java -jar Jenkins.war </w:t>
-      </w:r>
+        <w:t xml:space="preserve">java -jar </w:t>
+      </w:r>
+      <w:proofErr w:type="spellStart"/>
       <w:r>
         <w:rPr>
           <w:rFonts w:ascii="Courier New" w:hAnsi="Courier New" w:cs="Courier New"/>
@@ -561,8 +573,9 @@
           <w:sz w:val="24"/>
           <w:szCs w:val="24"/>
         </w:rPr>
-        <w:t>--</w:t>
-      </w:r>
+        <w:t>Jenkins.war</w:t>
+      </w:r>
+      <w:proofErr w:type="spellEnd"/>
       <w:r>
         <w:rPr>
           <w:rFonts w:ascii="Courier New" w:hAnsi="Courier New" w:cs="Courier New"/>
@@ -571,7 +584,39 @@
           <w:sz w:val="24"/>
           <w:szCs w:val="24"/>
         </w:rPr>
-        <w:t>httpPort=8000</w:t>
+        <w:t xml:space="preserve"> </w:t>
+      </w:r>
+      <w:r>
+        <w:rPr>
+          <w:rFonts w:ascii="Courier New" w:hAnsi="Courier New" w:cs="Courier New"/>
+          <w:b/>
+          <w:bCs/>
+          <w:sz w:val="24"/>
+          <w:szCs w:val="24"/>
+        </w:rPr>
+        <w:t>--</w:t>
+      </w:r>
+      <w:proofErr w:type="spellStart"/>
+      <w:r>
+        <w:rPr>
+          <w:rFonts w:ascii="Courier New" w:hAnsi="Courier New" w:cs="Courier New"/>
+          <w:b/>
+          <w:bCs/>
+          <w:sz w:val="24"/>
+          <w:szCs w:val="24"/>
+        </w:rPr>
+        <w:t>httpPort</w:t>
+      </w:r>
+      <w:proofErr w:type="spellEnd"/>
+      <w:r>
+        <w:rPr>
+          <w:rFonts w:ascii="Courier New" w:hAnsi="Courier New" w:cs="Courier New"/>
+          <w:b/>
+          <w:bCs/>
+          <w:sz w:val="24"/>
+          <w:szCs w:val="24"/>
+        </w:rPr>
+        <w:t>=8000</w:t>
       </w:r>
     </w:p>
     <w:p>
@@ -1356,6 +1401,202 @@
         </w:rPr>
         <w:t>Loosely coupled components make up a subsystem – the smallest deployable and runnable units. For example, a server is a subsystem. A microservice running in a container is also a subsystem. A subsystem can be validated against customer use cases.</w:t>
       </w:r>
+      <w:r>
+        <w:rPr>
+          <w:rFonts w:ascii="Avenir Next LT Pro Light" w:hAnsi="Avenir Next LT Pro Light"/>
+          <w:sz w:val="24"/>
+          <w:szCs w:val="24"/>
+        </w:rPr>
+        <w:t xml:space="preserve"> Subsystems can be deployed and certified by functional, performance, and security tests.</w:t>
+      </w:r>
+    </w:p>
+    <w:p>
+      <w:pPr>
+        <w:rPr>
+          <w:rFonts w:ascii="Avenir Next LT Pro Light" w:hAnsi="Avenir Next LT Pro Light"/>
+          <w:sz w:val="24"/>
+          <w:szCs w:val="24"/>
+        </w:rPr>
+      </w:pPr>
+      <w:r>
+        <w:rPr>
+          <w:rFonts w:ascii="Avenir Next LT Pro Light" w:hAnsi="Avenir Next LT Pro Light"/>
+          <w:color w:val="FF9933"/>
+          <w:sz w:val="24"/>
+          <w:szCs w:val="24"/>
+        </w:rPr>
+        <w:t>Functional Tests</w:t>
+      </w:r>
+      <w:r>
+        <w:rPr>
+          <w:rFonts w:ascii="Avenir Next LT Pro Light" w:hAnsi="Avenir Next LT Pro Light"/>
+          <w:sz w:val="24"/>
+          <w:szCs w:val="24"/>
+        </w:rPr>
+        <w:t xml:space="preserve"> include all customer use cases that involve internationalization (I18N), localization (L10N), data quality, accessibility, negative scenarios etc. These tests make sure that your product functions as per customer expectations, honors inclusion, and serves the market it’s built for.</w:t>
+      </w:r>
+    </w:p>
+    <w:p>
+      <w:pPr>
+        <w:rPr>
+          <w:rFonts w:ascii="Avenir Next LT Pro Light" w:hAnsi="Avenir Next LT Pro Light"/>
+          <w:sz w:val="24"/>
+          <w:szCs w:val="24"/>
+        </w:rPr>
+      </w:pPr>
+      <w:r>
+        <w:rPr>
+          <w:rFonts w:ascii="Avenir Next LT Pro Light" w:hAnsi="Avenir Next LT Pro Light"/>
+          <w:sz w:val="24"/>
+          <w:szCs w:val="24"/>
+        </w:rPr>
+        <w:t xml:space="preserve">Determine your </w:t>
+      </w:r>
+      <w:r>
+        <w:rPr>
+          <w:rFonts w:ascii="Avenir Next LT Pro Light" w:hAnsi="Avenir Next LT Pro Light"/>
+          <w:color w:val="FF9933"/>
+          <w:sz w:val="24"/>
+          <w:szCs w:val="24"/>
+        </w:rPr>
+        <w:t xml:space="preserve">performance </w:t>
+      </w:r>
+      <w:r>
+        <w:rPr>
+          <w:rFonts w:ascii="Avenir Next LT Pro Light" w:hAnsi="Avenir Next LT Pro Light"/>
+          <w:sz w:val="24"/>
+          <w:szCs w:val="24"/>
+        </w:rPr>
+        <w:t>benchmarks with your product owners.</w:t>
+      </w:r>
+    </w:p>
+    <w:p>
+      <w:pPr>
+        <w:rPr>
+          <w:rFonts w:ascii="Avenir Next LT Pro Light" w:hAnsi="Avenir Next LT Pro Light"/>
+          <w:sz w:val="24"/>
+          <w:szCs w:val="24"/>
+        </w:rPr>
+      </w:pPr>
+      <w:r>
+        <w:rPr>
+          <w:rFonts w:ascii="Avenir Next LT Pro Light" w:hAnsi="Avenir Next LT Pro Light"/>
+          <w:color w:val="FF9933"/>
+          <w:sz w:val="24"/>
+          <w:szCs w:val="24"/>
+        </w:rPr>
+        <w:t xml:space="preserve">DAST (Dynamic Analysis Security Testing) </w:t>
+      </w:r>
+      <w:r>
+        <w:rPr>
+          <w:rFonts w:ascii="Avenir Next LT Pro Light" w:hAnsi="Avenir Next LT Pro Light"/>
+          <w:sz w:val="24"/>
+          <w:szCs w:val="24"/>
+        </w:rPr>
+        <w:t>is a proven way to discover security vulnerabilities.</w:t>
+      </w:r>
+      <w:r>
+        <w:rPr>
+          <w:rFonts w:ascii="Avenir Next LT Pro Light" w:hAnsi="Avenir Next LT Pro Light"/>
+          <w:b/>
+          <w:bCs/>
+          <w:sz w:val="24"/>
+          <w:szCs w:val="24"/>
+        </w:rPr>
+        <w:br w:type="page"/>
+      </w:r>
+    </w:p>
+    <w:p>
+      <w:pPr>
+        <w:rPr>
+          <w:rFonts w:ascii="Avenir Next LT Pro Light" w:hAnsi="Avenir Next LT Pro Light"/>
+          <w:b/>
+          <w:bCs/>
+          <w:sz w:val="24"/>
+          <w:szCs w:val="24"/>
+        </w:rPr>
+      </w:pPr>
+      <w:r>
+        <w:rPr>
+          <w:rFonts w:ascii="Avenir Next LT Pro Light" w:hAnsi="Avenir Next LT Pro Light"/>
+          <w:b/>
+          <w:bCs/>
+          <w:sz w:val="24"/>
+          <w:szCs w:val="24"/>
+        </w:rPr>
+        <w:lastRenderedPageBreak/>
+        <w:t>Certifying Components And / Or Subsystems in the test environment</w:t>
+      </w:r>
+    </w:p>
+    <w:p>
+      <w:pPr>
+        <w:jc w:val="center"/>
+        <w:rPr>
+          <w:rFonts w:ascii="Avenir Next LT Pro Light" w:hAnsi="Avenir Next LT Pro Light"/>
+          <w:b/>
+          <w:bCs/>
+          <w:sz w:val="24"/>
+          <w:szCs w:val="24"/>
+        </w:rPr>
+      </w:pPr>
+      <w:r>
+        <w:rPr>
+          <w:rFonts w:ascii="Avenir Next LT Pro Light" w:hAnsi="Avenir Next LT Pro Light"/>
+          <w:b/>
+          <w:bCs/>
+          <w:noProof/>
+          <w:sz w:val="24"/>
+          <w:szCs w:val="24"/>
+        </w:rPr>
+        <w:drawing>
+          <wp:inline distT="0" distB="0" distL="0" distR="0" wp14:anchorId="0F99B86F" wp14:editId="1745264F">
+            <wp:extent cx="5620290" cy="9165680"/>
+            <wp:effectExtent l="0" t="0" r="0" b="0"/>
+            <wp:docPr id="2" name="Picture 2"/>
+            <wp:cNvGraphicFramePr>
+              <a:graphicFrameLocks xmlns:a="http://schemas.openxmlformats.org/drawingml/2006/main" noChangeAspect="1"/>
+            </wp:cNvGraphicFramePr>
+            <a:graphic xmlns:a="http://schemas.openxmlformats.org/drawingml/2006/main">
+              <a:graphicData uri="http://schemas.openxmlformats.org/drawingml/2006/picture">
+                <pic:pic xmlns:pic="http://schemas.openxmlformats.org/drawingml/2006/picture">
+                  <pic:nvPicPr>
+                    <pic:cNvPr id="0" name="Picture 1"/>
+                    <pic:cNvPicPr>
+                      <a:picLocks noChangeAspect="1" noChangeArrowheads="1"/>
+                    </pic:cNvPicPr>
+                  </pic:nvPicPr>
+                  <pic:blipFill>
+                    <a:blip r:embed="rId9" cstate="print">
+                      <a:extLst>
+                        <a:ext uri="{28A0092B-C50C-407E-A947-70E740481C1C}">
+                          <a14:useLocalDpi xmlns:a14="http://schemas.microsoft.com/office/drawing/2010/main" val="0"/>
+                        </a:ext>
+                      </a:extLst>
+                    </a:blip>
+                    <a:srcRect/>
+                    <a:stretch>
+                      <a:fillRect/>
+                    </a:stretch>
+                  </pic:blipFill>
+                  <pic:spPr bwMode="auto">
+                    <a:xfrm>
+                      <a:off x="0" y="0"/>
+                      <a:ext cx="5620290" cy="9165680"/>
+                    </a:xfrm>
+                    <a:prstGeom prst="rect">
+                      <a:avLst/>
+                    </a:prstGeom>
+                    <a:noFill/>
+                    <a:ln>
+                      <a:noFill/>
+                    </a:ln>
+                  </pic:spPr>
+                </pic:pic>
+              </a:graphicData>
+            </a:graphic>
+          </wp:inline>
+        </w:drawing>
+      </w:r>
     </w:p>
     <w:p>
       <w:pPr>
@@ -1371,6 +1612,525 @@
           <w:sz w:val="32"/>
           <w:szCs w:val="32"/>
         </w:rPr>
+        <w:lastRenderedPageBreak/>
+        <w:t>CD System Phase</w:t>
+      </w:r>
+    </w:p>
+    <w:p>
+      <w:pPr>
+        <w:rPr>
+          <w:rFonts w:ascii="Avenir Next LT Pro Light" w:hAnsi="Avenir Next LT Pro Light"/>
+          <w:sz w:val="24"/>
+          <w:szCs w:val="24"/>
+        </w:rPr>
+      </w:pPr>
+      <w:r>
+        <w:rPr>
+          <w:rFonts w:ascii="Avenir Next LT Pro Light" w:hAnsi="Avenir Next LT Pro Light"/>
+          <w:sz w:val="24"/>
+          <w:szCs w:val="24"/>
+        </w:rPr>
+        <w:t xml:space="preserve">Where systems need to be validated as a whole, they can be certified by integration, performance, and security tests. Unlike subsystem phase, do not use mocks or stubs during testing in this phase. Also, </w:t>
+      </w:r>
+      <w:r>
+        <w:rPr>
+          <w:rFonts w:ascii="Avenir Next LT Pro Light" w:hAnsi="Avenir Next LT Pro Light"/>
+          <w:color w:val="00FF00"/>
+          <w:sz w:val="24"/>
+          <w:szCs w:val="24"/>
+        </w:rPr>
+        <w:t>focus on testing interfaces and network</w:t>
+      </w:r>
+      <w:r>
+        <w:rPr>
+          <w:rFonts w:ascii="Avenir Next LT Pro Light" w:hAnsi="Avenir Next LT Pro Light"/>
+          <w:sz w:val="24"/>
+          <w:szCs w:val="24"/>
+        </w:rPr>
+        <w:t xml:space="preserve"> more than anything else.</w:t>
+      </w:r>
+    </w:p>
+    <w:p>
+      <w:pPr>
+        <w:rPr>
+          <w:rFonts w:ascii="Avenir Next LT Pro Light" w:hAnsi="Avenir Next LT Pro Light"/>
+          <w:sz w:val="24"/>
+          <w:szCs w:val="24"/>
+        </w:rPr>
+      </w:pPr>
+      <w:r>
+        <w:rPr>
+          <w:rFonts w:ascii="Avenir Next LT Pro Light" w:hAnsi="Avenir Next LT Pro Light"/>
+          <w:sz w:val="24"/>
+          <w:szCs w:val="24"/>
+        </w:rPr>
+        <w:t xml:space="preserve">The pipeline can automatically file </w:t>
+      </w:r>
+      <w:r>
+        <w:rPr>
+          <w:rFonts w:ascii="Avenir Next LT Pro Light" w:hAnsi="Avenir Next LT Pro Light"/>
+          <w:b/>
+          <w:bCs/>
+          <w:sz w:val="24"/>
+          <w:szCs w:val="24"/>
+        </w:rPr>
+        <w:t>Change Requests</w:t>
+      </w:r>
+      <w:r>
+        <w:rPr>
+          <w:rFonts w:ascii="Avenir Next LT Pro Light" w:hAnsi="Avenir Next LT Pro Light"/>
+          <w:b/>
+          <w:bCs/>
+          <w:sz w:val="24"/>
+          <w:szCs w:val="24"/>
+        </w:rPr>
+        <w:t xml:space="preserve"> (CR) </w:t>
+      </w:r>
+      <w:r>
+        <w:rPr>
+          <w:rFonts w:ascii="Avenir Next LT Pro Light" w:hAnsi="Avenir Next LT Pro Light"/>
+          <w:sz w:val="24"/>
+          <w:szCs w:val="24"/>
+        </w:rPr>
+        <w:t>to leave an audit trail.</w:t>
+      </w:r>
+    </w:p>
+    <w:p>
+      <w:pPr>
+        <w:rPr>
+          <w:rFonts w:ascii="Avenir Next LT Pro Light" w:hAnsi="Avenir Next LT Pro Light"/>
+          <w:b/>
+          <w:bCs/>
+          <w:sz w:val="24"/>
+          <w:szCs w:val="24"/>
+        </w:rPr>
+      </w:pPr>
+      <w:r>
+        <w:rPr>
+          <w:rFonts w:ascii="Avenir Next LT Pro Light" w:hAnsi="Avenir Next LT Pro Light"/>
+          <w:b/>
+          <w:bCs/>
+          <w:sz w:val="24"/>
+          <w:szCs w:val="24"/>
+        </w:rPr>
+        <w:t>Certifying subsystems / system in the staging environment</w:t>
+      </w:r>
+    </w:p>
+    <w:p>
+      <w:pPr>
+        <w:rPr>
+          <w:rFonts w:ascii="Avenir Next LT Pro Light" w:hAnsi="Avenir Next LT Pro Light"/>
+          <w:b/>
+          <w:bCs/>
+          <w:sz w:val="24"/>
+          <w:szCs w:val="24"/>
+        </w:rPr>
+      </w:pPr>
+      <w:r>
+        <w:rPr>
+          <w:rFonts w:ascii="Avenir Next LT Pro Light" w:hAnsi="Avenir Next LT Pro Light"/>
+          <w:b/>
+          <w:bCs/>
+          <w:noProof/>
+          <w:sz w:val="24"/>
+          <w:szCs w:val="24"/>
+        </w:rPr>
+        <w:drawing>
+          <wp:inline distT="0" distB="0" distL="0" distR="0" wp14:anchorId="65573243" wp14:editId="3D2A7CCE">
+            <wp:extent cx="6643370" cy="4079875"/>
+            <wp:effectExtent l="0" t="0" r="5080" b="0"/>
+            <wp:docPr id="4" name="Picture 4"/>
+            <wp:cNvGraphicFramePr>
+              <a:graphicFrameLocks xmlns:a="http://schemas.openxmlformats.org/drawingml/2006/main" noChangeAspect="1"/>
+            </wp:cNvGraphicFramePr>
+            <a:graphic xmlns:a="http://schemas.openxmlformats.org/drawingml/2006/main">
+              <a:graphicData uri="http://schemas.openxmlformats.org/drawingml/2006/picture">
+                <pic:pic xmlns:pic="http://schemas.openxmlformats.org/drawingml/2006/picture">
+                  <pic:nvPicPr>
+                    <pic:cNvPr id="0" name="Picture 2"/>
+                    <pic:cNvPicPr>
+                      <a:picLocks noChangeAspect="1" noChangeArrowheads="1"/>
+                    </pic:cNvPicPr>
+                  </pic:nvPicPr>
+                  <pic:blipFill>
+                    <a:blip r:embed="rId10" cstate="print">
+                      <a:extLst>
+                        <a:ext uri="{28A0092B-C50C-407E-A947-70E740481C1C}">
+                          <a14:useLocalDpi xmlns:a14="http://schemas.microsoft.com/office/drawing/2010/main" val="0"/>
+                        </a:ext>
+                      </a:extLst>
+                    </a:blip>
+                    <a:srcRect/>
+                    <a:stretch>
+                      <a:fillRect/>
+                    </a:stretch>
+                  </pic:blipFill>
+                  <pic:spPr bwMode="auto">
+                    <a:xfrm>
+                      <a:off x="0" y="0"/>
+                      <a:ext cx="6643370" cy="4079875"/>
+                    </a:xfrm>
+                    <a:prstGeom prst="rect">
+                      <a:avLst/>
+                    </a:prstGeom>
+                    <a:noFill/>
+                    <a:ln>
+                      <a:noFill/>
+                    </a:ln>
+                  </pic:spPr>
+                </pic:pic>
+              </a:graphicData>
+            </a:graphic>
+          </wp:inline>
+        </w:drawing>
+      </w:r>
+    </w:p>
+    <w:p>
+      <w:pPr>
+        <w:rPr>
+          <w:rFonts w:ascii="Avenir Next LT Pro Light" w:hAnsi="Avenir Next LT Pro Light"/>
+          <w:sz w:val="24"/>
+          <w:szCs w:val="24"/>
+        </w:rPr>
+      </w:pPr>
+      <w:r>
+        <w:rPr>
+          <w:rFonts w:ascii="Avenir Next LT Pro Light" w:hAnsi="Avenir Next LT Pro Light"/>
+          <w:sz w:val="24"/>
+          <w:szCs w:val="24"/>
+        </w:rPr>
+        <w:t>Once the assembled system is certified, leave the assembly unchanged and promote it to production.</w:t>
+      </w:r>
+    </w:p>
+    <w:p>
+      <w:pPr>
+        <w:rPr>
+          <w:rFonts w:ascii="Avenir Next LT Pro Light" w:hAnsi="Avenir Next LT Pro Light"/>
+          <w:sz w:val="32"/>
+          <w:szCs w:val="32"/>
+        </w:rPr>
+      </w:pPr>
+      <w:r>
+        <w:rPr>
+          <w:rFonts w:ascii="Avenir Next LT Pro Light" w:hAnsi="Avenir Next LT Pro Light"/>
+          <w:sz w:val="32"/>
+          <w:szCs w:val="32"/>
+        </w:rPr>
+        <w:t>CD Production Phase</w:t>
+      </w:r>
+    </w:p>
+    <w:p>
+      <w:pPr>
+        <w:rPr>
+          <w:rFonts w:ascii="Avenir Next LT Pro Light" w:hAnsi="Avenir Next LT Pro Light"/>
+          <w:sz w:val="24"/>
+          <w:szCs w:val="24"/>
+        </w:rPr>
+      </w:pPr>
+      <w:r>
+        <w:rPr>
+          <w:rFonts w:ascii="Avenir Next LT Pro Light" w:hAnsi="Avenir Next LT Pro Light"/>
+          <w:color w:val="00B0F0"/>
+          <w:sz w:val="24"/>
+          <w:szCs w:val="24"/>
+        </w:rPr>
+        <w:t>Zero Downtime Deployment</w:t>
+      </w:r>
+      <w:r>
+        <w:rPr>
+          <w:rFonts w:ascii="Avenir Next LT Pro Light" w:hAnsi="Avenir Next LT Pro Light"/>
+          <w:sz w:val="24"/>
+          <w:szCs w:val="24"/>
+        </w:rPr>
+        <w:t xml:space="preserve"> (ZDD) is a must to prevent downtime for </w:t>
+      </w:r>
+      <w:r>
+        <w:rPr>
+          <w:rFonts w:ascii="Avenir Next LT Pro Light" w:hAnsi="Avenir Next LT Pro Light"/>
+          <w:sz w:val="24"/>
+          <w:szCs w:val="24"/>
+        </w:rPr>
+        <w:t>customers and</w:t>
+      </w:r>
+      <w:r>
+        <w:rPr>
+          <w:rFonts w:ascii="Avenir Next LT Pro Light" w:hAnsi="Avenir Next LT Pro Light"/>
+          <w:sz w:val="24"/>
+          <w:szCs w:val="24"/>
+        </w:rPr>
+        <w:t xml:space="preserve"> should be practiced all the way from test to staging to production</w:t>
+      </w:r>
+      <w:r>
+        <w:rPr>
+          <w:rFonts w:ascii="Avenir Next LT Pro Light" w:hAnsi="Avenir Next LT Pro Light"/>
+          <w:sz w:val="24"/>
+          <w:szCs w:val="24"/>
+        </w:rPr>
+        <w:t xml:space="preserve">. </w:t>
+      </w:r>
+      <w:r>
+        <w:rPr>
+          <w:rFonts w:ascii="Avenir Next LT Pro Light" w:hAnsi="Avenir Next LT Pro Light"/>
+          <w:color w:val="00B0F0"/>
+          <w:sz w:val="24"/>
+          <w:szCs w:val="24"/>
+        </w:rPr>
+        <w:t>Blue</w:t>
+      </w:r>
+      <w:r>
+        <w:rPr>
+          <w:rFonts w:ascii="Avenir Next LT Pro Light" w:hAnsi="Avenir Next LT Pro Light"/>
+          <w:sz w:val="24"/>
+          <w:szCs w:val="24"/>
+        </w:rPr>
+        <w:t>-</w:t>
+      </w:r>
+      <w:r>
+        <w:rPr>
+          <w:rFonts w:ascii="Avenir Next LT Pro Light" w:hAnsi="Avenir Next LT Pro Light"/>
+          <w:color w:val="00FF00"/>
+          <w:sz w:val="24"/>
+          <w:szCs w:val="24"/>
+        </w:rPr>
+        <w:t xml:space="preserve">green </w:t>
+      </w:r>
+      <w:r>
+        <w:rPr>
+          <w:rFonts w:ascii="Avenir Next LT Pro Light" w:hAnsi="Avenir Next LT Pro Light"/>
+          <w:sz w:val="24"/>
+          <w:szCs w:val="24"/>
+        </w:rPr>
+        <w:t>deployment is a popular technique.</w:t>
+      </w:r>
+    </w:p>
+    <w:p>
+      <w:pPr>
+        <w:rPr>
+          <w:rFonts w:ascii="Avenir Next LT Pro Light" w:hAnsi="Avenir Next LT Pro Light"/>
+          <w:sz w:val="24"/>
+          <w:szCs w:val="24"/>
+        </w:rPr>
+      </w:pPr>
+      <w:r>
+        <w:rPr>
+          <w:rFonts w:ascii="Avenir Next LT Pro Light" w:hAnsi="Avenir Next LT Pro Light"/>
+          <w:sz w:val="24"/>
+          <w:szCs w:val="24"/>
+        </w:rPr>
+        <w:t xml:space="preserve">There is a difference between </w:t>
+      </w:r>
+      <w:r>
+        <w:rPr>
+          <w:rFonts w:ascii="Avenir Next LT Pro Light" w:hAnsi="Avenir Next LT Pro Light"/>
+          <w:color w:val="00FF00"/>
+          <w:sz w:val="24"/>
+          <w:szCs w:val="24"/>
+        </w:rPr>
+        <w:t xml:space="preserve">Continuous Delivery </w:t>
+      </w:r>
+      <w:r>
+        <w:rPr>
+          <w:rFonts w:ascii="Avenir Next LT Pro Light" w:hAnsi="Avenir Next LT Pro Light"/>
+          <w:sz w:val="24"/>
+          <w:szCs w:val="24"/>
+        </w:rPr>
+        <w:t xml:space="preserve">and </w:t>
+      </w:r>
+      <w:r>
+        <w:rPr>
+          <w:rFonts w:ascii="Avenir Next LT Pro Light" w:hAnsi="Avenir Next LT Pro Light"/>
+          <w:color w:val="FFFF00"/>
+          <w:sz w:val="24"/>
+          <w:szCs w:val="24"/>
+        </w:rPr>
+        <w:t>Continuous Deployment</w:t>
+      </w:r>
+      <w:r>
+        <w:rPr>
+          <w:rFonts w:ascii="Avenir Next LT Pro Light" w:hAnsi="Avenir Next LT Pro Light"/>
+          <w:sz w:val="24"/>
+          <w:szCs w:val="24"/>
+        </w:rPr>
+        <w:t>.</w:t>
+      </w:r>
+    </w:p>
+    <w:p>
+      <w:pPr>
+        <w:rPr>
+          <w:rFonts w:ascii="Avenir Next LT Pro Light" w:hAnsi="Avenir Next LT Pro Light"/>
+          <w:sz w:val="24"/>
+          <w:szCs w:val="24"/>
+        </w:rPr>
+      </w:pPr>
+      <w:r>
+        <w:rPr>
+          <w:rFonts w:ascii="Avenir Next LT Pro Light" w:hAnsi="Avenir Next LT Pro Light"/>
+          <w:color w:val="FF0000"/>
+          <w:sz w:val="24"/>
+          <w:szCs w:val="24"/>
+          <w14:textFill>
+            <w14:gradFill>
+              <w14:gsLst>
+                <w14:gs w14:pos="0">
+                  <w14:schemeClr w14:val="accent4">
+                    <w14:lumMod w14:val="67000"/>
+                  </w14:schemeClr>
+                </w14:gs>
+                <w14:gs w14:pos="48000">
+                  <w14:schemeClr w14:val="accent4">
+                    <w14:lumMod w14:val="97000"/>
+                    <w14:lumOff w14:val="3000"/>
+                  </w14:schemeClr>
+                </w14:gs>
+                <w14:gs w14:pos="100000">
+                  <w14:schemeClr w14:val="accent4">
+                    <w14:lumMod w14:val="60000"/>
+                    <w14:lumOff w14:val="40000"/>
+                  </w14:schemeClr>
+                </w14:gs>
+              </w14:gsLst>
+              <w14:lin w14:ang="16200000" w14:scaled="0"/>
+            </w14:gradFill>
+          </w14:textFill>
+        </w:rPr>
+        <w:t>Continuous Delivery allows manual gates whereas Continuous Deployment doesn’t</w:t>
+      </w:r>
+      <w:r>
+        <w:rPr>
+          <w:rFonts w:ascii="Avenir Next LT Pro Light" w:hAnsi="Avenir Next LT Pro Light"/>
+          <w:sz w:val="24"/>
+          <w:szCs w:val="24"/>
+        </w:rPr>
+        <w:t>. While both are referred to as CD, continuous deployment requires more discipline and rigor as there is no human intervention in the pipeline.</w:t>
+      </w:r>
+    </w:p>
+    <w:p>
+      <w:pPr>
+        <w:rPr>
+          <w:rFonts w:ascii="Avenir Next LT Pro Light" w:hAnsi="Avenir Next LT Pro Light"/>
+          <w:sz w:val="24"/>
+          <w:szCs w:val="24"/>
+        </w:rPr>
+      </w:pPr>
+      <w:r>
+        <w:rPr>
+          <w:rFonts w:ascii="Avenir Next LT Pro Light" w:hAnsi="Avenir Next LT Pro Light"/>
+          <w:sz w:val="24"/>
+          <w:szCs w:val="24"/>
+        </w:rPr>
+        <w:t>Run smoke tests in production, which are a subset of the integration, performance, and security test suites. Once the smoke tests pass, turn the bits on, and the product goes live in the hands of the customers.</w:t>
+      </w:r>
+    </w:p>
+    <w:p>
+      <w:pPr>
+        <w:rPr>
+          <w:rFonts w:ascii="Avenir Next LT Pro Light" w:hAnsi="Avenir Next LT Pro Light"/>
+          <w:sz w:val="24"/>
+          <w:szCs w:val="24"/>
+        </w:rPr>
+      </w:pPr>
+    </w:p>
+    <w:p>
+      <w:pPr>
+        <w:rPr>
+          <w:rFonts w:ascii="Avenir Next LT Pro Light" w:hAnsi="Avenir Next LT Pro Light"/>
+          <w:b/>
+          <w:bCs/>
+          <w:sz w:val="24"/>
+          <w:szCs w:val="24"/>
+        </w:rPr>
+      </w:pPr>
+      <w:r>
+        <w:rPr>
+          <w:rFonts w:ascii="Avenir Next LT Pro Light" w:hAnsi="Avenir Next LT Pro Light"/>
+          <w:b/>
+          <w:bCs/>
+          <w:sz w:val="24"/>
+          <w:szCs w:val="24"/>
+        </w:rPr>
+        <w:lastRenderedPageBreak/>
+        <w:t>Certifying subsystem / system in production environment</w:t>
+      </w:r>
+    </w:p>
+    <w:p>
+      <w:pPr>
+        <w:rPr>
+          <w:rFonts w:ascii="Avenir Next LT Pro Light" w:hAnsi="Avenir Next LT Pro Light"/>
+          <w:sz w:val="24"/>
+          <w:szCs w:val="24"/>
+        </w:rPr>
+      </w:pPr>
+      <w:r>
+        <w:rPr>
+          <w:rFonts w:ascii="Avenir Next LT Pro Light" w:hAnsi="Avenir Next LT Pro Light"/>
+          <w:noProof/>
+          <w:sz w:val="24"/>
+          <w:szCs w:val="24"/>
+        </w:rPr>
+        <w:drawing>
+          <wp:inline distT="0" distB="0" distL="0" distR="0" wp14:anchorId="173D4A30" wp14:editId="7048EDD7">
+            <wp:extent cx="6636385" cy="7585075"/>
+            <wp:effectExtent l="0" t="0" r="0" b="0"/>
+            <wp:docPr id="5" name="Picture 5"/>
+            <wp:cNvGraphicFramePr>
+              <a:graphicFrameLocks xmlns:a="http://schemas.openxmlformats.org/drawingml/2006/main" noChangeAspect="1"/>
+            </wp:cNvGraphicFramePr>
+            <a:graphic xmlns:a="http://schemas.openxmlformats.org/drawingml/2006/main">
+              <a:graphicData uri="http://schemas.openxmlformats.org/drawingml/2006/picture">
+                <pic:pic xmlns:pic="http://schemas.openxmlformats.org/drawingml/2006/picture">
+                  <pic:nvPicPr>
+                    <pic:cNvPr id="0" name="Picture 3"/>
+                    <pic:cNvPicPr>
+                      <a:picLocks noChangeAspect="1" noChangeArrowheads="1"/>
+                    </pic:cNvPicPr>
+                  </pic:nvPicPr>
+                  <pic:blipFill>
+                    <a:blip r:embed="rId11" cstate="print">
+                      <a:extLst>
+                        <a:ext uri="{28A0092B-C50C-407E-A947-70E740481C1C}">
+                          <a14:useLocalDpi xmlns:a14="http://schemas.microsoft.com/office/drawing/2010/main" val="0"/>
+                        </a:ext>
+                      </a:extLst>
+                    </a:blip>
+                    <a:srcRect/>
+                    <a:stretch>
+                      <a:fillRect/>
+                    </a:stretch>
+                  </pic:blipFill>
+                  <pic:spPr bwMode="auto">
+                    <a:xfrm>
+                      <a:off x="0" y="0"/>
+                      <a:ext cx="6636385" cy="7585075"/>
+                    </a:xfrm>
+                    <a:prstGeom prst="rect">
+                      <a:avLst/>
+                    </a:prstGeom>
+                    <a:noFill/>
+                    <a:ln>
+                      <a:noFill/>
+                    </a:ln>
+                  </pic:spPr>
+                </pic:pic>
+              </a:graphicData>
+            </a:graphic>
+          </wp:inline>
+        </w:drawing>
+      </w:r>
+    </w:p>
+    <w:p>
+      <w:pPr>
+        <w:rPr>
+          <w:rFonts w:ascii="Avenir Next LT Pro Light" w:hAnsi="Avenir Next LT Pro Light"/>
+          <w:sz w:val="32"/>
+          <w:szCs w:val="32"/>
+        </w:rPr>
+      </w:pPr>
+      <w:r>
+        <w:rPr>
+          <w:rFonts w:ascii="Avenir Next LT Pro Light" w:hAnsi="Avenir Next LT Pro Light"/>
+          <w:sz w:val="32"/>
+          <w:szCs w:val="32"/>
+        </w:rPr>
         <w:t>Jenkins CLI</w:t>
       </w:r>
     </w:p>
@@ -1388,7 +2148,25 @@
           <w:sz w:val="24"/>
           <w:szCs w:val="24"/>
         </w:rPr>
-        <w:t>To get help for CLI commands, just append “/cli” to your Jenkins instance url. To get started, download the Jenkins-cli.jar file, and run a simple command:</w:t>
+        <w:t xml:space="preserve">To get help for CLI commands, just append “/cli” to your Jenkins instance </w:t>
+      </w:r>
+      <w:proofErr w:type="spellStart"/>
+      <w:r>
+        <w:rPr>
+          <w:rFonts w:ascii="Avenir Next LT Pro Light" w:hAnsi="Avenir Next LT Pro Light"/>
+          <w:sz w:val="24"/>
+          <w:szCs w:val="24"/>
+        </w:rPr>
+        <w:t>url</w:t>
+      </w:r>
+      <w:proofErr w:type="spellEnd"/>
+      <w:r>
+        <w:rPr>
+          <w:rFonts w:ascii="Avenir Next LT Pro Light" w:hAnsi="Avenir Next LT Pro Light"/>
+          <w:sz w:val="24"/>
+          <w:szCs w:val="24"/>
+        </w:rPr>
+        <w:t>. To get started, download the Jenkins-cli.jar file, and run a simple command:</w:t>
       </w:r>
     </w:p>
     <w:p>
@@ -1408,7 +2186,7 @@
         </w:rPr>
         <w:t xml:space="preserve">java -jar jenkins-cli.jar -s </w:t>
       </w:r>
-      <w:hyperlink r:id="rId9" w:history="1">
+      <w:hyperlink r:id="rId12" w:history="1">
         <w:r>
           <w:rPr>
             <w:rStyle w:val="Hyperlink"/>
@@ -1425,9 +2203,19 @@
           <w:sz w:val="24"/>
           <w:szCs w:val="24"/>
         </w:rPr>
-        <w:t xml:space="preserve"> -webSocket</w:t>
+        <w:t xml:space="preserve"> -</w:t>
+      </w:r>
+      <w:proofErr w:type="spellStart"/>
+      <w:r>
+        <w:rPr>
+          <w:rFonts w:ascii="Courier New" w:hAnsi="Courier New" w:cs="Courier New"/>
+          <w:sz w:val="24"/>
+          <w:szCs w:val="24"/>
+        </w:rPr>
+        <w:t>webSocket</w:t>
       </w:r>
       <w:bookmarkEnd w:id="0"/>
+      <w:proofErr w:type="spellEnd"/>
       <w:r>
         <w:rPr>
           <w:rFonts w:ascii="Courier New" w:hAnsi="Courier New" w:cs="Courier New"/>
@@ -1460,6 +2248,7 @@
           <w:sz w:val="24"/>
           <w:szCs w:val="24"/>
         </w:rPr>
+        <w:lastRenderedPageBreak/>
         <w:t xml:space="preserve">This is the prefix to every command: </w:t>
       </w:r>
     </w:p>
@@ -1479,7 +2268,7 @@
         </w:rPr>
         <w:t xml:space="preserve">java -jar jenkins-cli.jar -s </w:t>
       </w:r>
-      <w:hyperlink r:id="rId10" w:history="1">
+      <w:hyperlink r:id="rId13" w:history="1">
         <w:r>
           <w:rPr>
             <w:rStyle w:val="Hyperlink"/>
@@ -1496,16 +2285,26 @@
           <w:sz w:val="24"/>
           <w:szCs w:val="24"/>
         </w:rPr>
-        <w:t xml:space="preserve"> -webSocket</w:t>
-      </w:r>
-    </w:p>
-    <w:p>
-      <w:pPr>
+        <w:t xml:space="preserve"> -</w:t>
+      </w:r>
+      <w:proofErr w:type="spellStart"/>
+      <w:r>
         <w:rPr>
           <w:rFonts w:ascii="Courier New" w:hAnsi="Courier New" w:cs="Courier New"/>
           <w:sz w:val="24"/>
           <w:szCs w:val="24"/>
         </w:rPr>
+        <w:t>webSocket</w:t>
+      </w:r>
+      <w:proofErr w:type="spellEnd"/>
+    </w:p>
+    <w:p>
+      <w:pPr>
+        <w:rPr>
+          <w:rFonts w:ascii="Courier New" w:hAnsi="Courier New" w:cs="Courier New"/>
+          <w:sz w:val="24"/>
+          <w:szCs w:val="24"/>
+        </w:rPr>
       </w:pPr>
     </w:p>
     <w:p>
@@ -1518,7 +2317,7 @@
       </w:pPr>
     </w:p>
     <w:sectPr>
-      <w:headerReference w:type="default" r:id="rId11"/>
+      <w:headerReference w:type="default" r:id="rId14"/>
       <w:pgSz w:w="11906" w:h="16838" w:code="9"/>
       <w:pgMar w:top="720" w:right="720" w:bottom="720" w:left="720" w:header="720" w:footer="720" w:gutter="0"/>
       <w:cols w:space="720"/>

</xml_diff>